<commit_message>
feat (lab04): add lab04, upload images, report and presentation
</commit_message>
<xml_diff>
--- a/labs/lab04/report/report.docx
+++ b/labs/lab04/report/report.docx
@@ -927,7 +927,6 @@
           <w:ilvl w:val="0"/>
           <w:numId w:val="1002"/>
         </w:numPr>
-        <w:pStyle w:val="Compact"/>
       </w:pPr>
       <w:r>
         <w:t xml:space="preserve">Разобраться в понятии гармонического осциллятора</w:t>
@@ -939,7 +938,6 @@
           <w:ilvl w:val="0"/>
           <w:numId w:val="1002"/>
         </w:numPr>
-        <w:pStyle w:val="Compact"/>
       </w:pPr>
       <w:r>
         <w:t xml:space="preserve">Ознакомиться с уравнением свободных колебаний гармонического осциллятора</w:t>
@@ -951,7 +949,6 @@
           <w:ilvl w:val="0"/>
           <w:numId w:val="1002"/>
         </w:numPr>
-        <w:pStyle w:val="Compact"/>
       </w:pPr>
       <w:r>
         <w:t xml:space="preserve">Построить фазовый портрет гармонического осциллятора и решение уравнения на языках Julia и Open Modelica гармонического осциллятора для следующих случаев:</w:t>
@@ -963,7 +960,6 @@
           <w:ilvl w:val="0"/>
           <w:numId w:val="1003"/>
         </w:numPr>
-        <w:pStyle w:val="Compact"/>
       </w:pPr>
       <w:r>
         <w:t xml:space="preserve">Колебания гармонического осциллятора без затуханий и без действий внешней силы</w:t>
@@ -975,7 +971,6 @@
           <w:ilvl w:val="0"/>
           <w:numId w:val="1003"/>
         </w:numPr>
-        <w:pStyle w:val="Compact"/>
       </w:pPr>
       <w:r>
         <w:t xml:space="preserve">Колебания гармонического осциллятора c затуханием и без действий внешней силы</w:t>
@@ -987,7 +982,6 @@
           <w:ilvl w:val="0"/>
           <w:numId w:val="1003"/>
         </w:numPr>
-        <w:pStyle w:val="Compact"/>
       </w:pPr>
       <w:r>
         <w:t xml:space="preserve">Колебания гармонического осциллятора c затуханием и под действием внешней силы</w:t>
@@ -2991,16 +2985,16 @@
         <w:rPr>
           <w:rStyle w:val="VerbatimChar"/>
         </w:rPr>
-        <w:t xml:space="preserve">parameter Real x0 = -1; </w:t>
-      </w:r>
-      <w:r>
-        <w:br/>
-      </w:r>
-      <w:r>
-        <w:rPr>
-          <w:rStyle w:val="VerbatimChar"/>
-        </w:rPr>
-        <w:t xml:space="preserve">parameter Real y0 = -1; </w:t>
+        <w:t xml:space="preserve">parameter Real x0 = -0.3; </w:t>
+      </w:r>
+      <w:r>
+        <w:br/>
+      </w:r>
+      <w:r>
+        <w:rPr>
+          <w:rStyle w:val="VerbatimChar"/>
+        </w:rPr>
+        <w:t xml:space="preserve">parameter Real y0 = 1.3; </w:t>
       </w:r>
       <w:r>
         <w:br/>
@@ -3587,7 +3581,7 @@
         <w:pStyle w:val="FirstParagraph"/>
       </w:pPr>
       <w:r>
-        <w:t xml:space="preserve">В итоге проделанной работы мы построили по три модели (включающих в себя два графика) на языках Julia и OpenModelica. Построение моделей колебания на языке openModelica занимает меньше строк, чем аналогичное построение на Julia.</w:t>
+        <w:t xml:space="preserve">В итоге проделанной работы мы построили по три модели (включающих в себя два графика) на языках Julia и OpenModelica. Построение моделей колебания на языке OpenModelica занимает меньше строк, чем аналогичное построение на Julia.</w:t>
       </w:r>
     </w:p>
     <w:bookmarkEnd w:id="66"/>

</xml_diff>